<commit_message>
Confirmacion de añadir bbdd por consola
Tambien actualizada la documentación con esto.
</commit_message>
<xml_diff>
--- a/documentation/Trivial 4b.docx
+++ b/documentation/Trivial 4b.docx
@@ -24,7 +24,7 @@
               <w:lang w:eastAsia="en-US"/>
             </w:rPr>
             <w:pict>
-              <v:rect id="_x0000_s1028" style="position:absolute;margin-left:0;margin-top:0;width:595.35pt;height:841.95pt;z-index:-251657216;mso-width-percent:1000;mso-height-percent:1000;mso-position-horizontal:center;mso-position-horizontal-relative:page;mso-position-vertical:center;mso-position-vertical-relative:page;mso-width-percent:1000;mso-height-percent:1000" o:allowincell="f" stroked="f">
+              <v:rect id="_x0000_s1028" style="position:absolute;margin-left:0;margin-top:0;width:595.35pt;height:841.95pt;z-index:-251658752;mso-width-percent:1000;mso-height-percent:1000;mso-position-horizontal:center;mso-position-horizontal-relative:page;mso-position-vertical:center;mso-position-vertical-relative:page;mso-width-percent:1000;mso-height-percent:1000" o:allowincell="f" stroked="f">
                 <v:textbox style="mso-next-textbox:#_x0000_s1028">
                   <w:txbxContent>
                     <w:p>
@@ -117,6 +117,7 @@
                   <w:dataBinding w:prefixMappings="xmlns:ns0='http://schemas.openxmlformats.org/package/2006/metadata/core-properties' xmlns:ns1='http://purl.org/dc/elements/1.1/'" w:xpath="/ns0:coreProperties[1]/ns1:title[1]" w:storeItemID="{6C3C8BC8-F283-45AE-878A-BAB7291924A1}"/>
                   <w:text/>
                 </w:sdtPr>
+                <w:sdtEndPr/>
                 <w:sdtContent>
                   <w:p>
                     <w:pPr>
@@ -162,6 +163,7 @@
                   <w:dataBinding w:prefixMappings="xmlns:ns0='http://schemas.openxmlformats.org/package/2006/metadata/core-properties' xmlns:ns1='http://purl.org/dc/elements/1.1/'" w:xpath="/ns0:coreProperties[1]/ns1:subject[1]" w:storeItemID="{6C3C8BC8-F283-45AE-878A-BAB7291924A1}"/>
                   <w:text/>
                 </w:sdtPr>
+                <w:sdtEndPr/>
                 <w:sdtContent>
                   <w:p>
                     <w:pPr>
@@ -202,6 +204,7 @@
                     <w:calendar w:val="gregorian"/>
                   </w:date>
                 </w:sdtPr>
+                <w:sdtEndPr/>
                 <w:sdtContent>
                   <w:p>
                     <w:pPr>
@@ -227,6 +230,7 @@
                   <w:dataBinding w:prefixMappings="xmlns:ns0='http://schemas.openxmlformats.org/package/2006/metadata/core-properties' xmlns:ns1='http://purl.org/dc/elements/1.1/'" w:xpath="/ns0:coreProperties[1]/ns1:creator[1]" w:storeItemID="{6C3C8BC8-F283-45AE-878A-BAB7291924A1}"/>
                   <w:text/>
                 </w:sdtPr>
+                <w:sdtEndPr/>
                 <w:sdtContent>
                   <w:p>
                     <w:pPr>
@@ -291,6 +295,7 @@
           <w:docPartUnique/>
         </w:docPartObj>
       </w:sdtPr>
+      <w:sdtEndPr/>
       <w:sdtContent>
         <w:p>
           <w:pPr>
@@ -6131,7 +6136,6 @@
       </w:r>
       <w:bookmarkEnd w:id="39"/>
     </w:p>
-    <w:p/>
     <w:p>
       <w:pPr>
         <w:jc w:val="both"/>
@@ -6234,7 +6238,19 @@
         <w:rPr>
           <w:rFonts w:asciiTheme="minorHAnsi" w:hAnsiTheme="minorHAnsi"/>
         </w:rPr>
-        <w:t>Si se quiere realizar la inserción en la base de datos, es necesario que el usuario tenga una instancia de mongodb activa en el momento del lanzamiento de la aplicación.</w:t>
+        <w:t>Si se quiere realizar la inserción en la base de datos, es necesario que el usuario tenga una instancia de mongodb activa en el momento del lanzamiento de la aplicación</w:t>
+      </w:r>
+      <w:r>
+        <w:rPr>
+          <w:rFonts w:asciiTheme="minorHAnsi" w:hAnsiTheme="minorHAnsi"/>
+        </w:rPr>
+        <w:t>, además de la confirmación cuando el programa le pregunte si desea introducir los datos en la base de datos</w:t>
+      </w:r>
+      <w:r>
+        <w:rPr>
+          <w:rFonts w:asciiTheme="minorHAnsi" w:hAnsiTheme="minorHAnsi"/>
+        </w:rPr>
+        <w:t>.</w:t>
       </w:r>
     </w:p>
     <w:p>
@@ -6248,7 +6264,6 @@
       </w:r>
       <w:bookmarkEnd w:id="40"/>
     </w:p>
-    <w:p/>
     <w:p>
       <w:pPr>
         <w:ind w:firstLine="709"/>
@@ -6266,50 +6281,41 @@
     </w:p>
     <w:p>
       <w:pPr>
-        <w:ind w:firstLine="709"/>
         <w:jc w:val="both"/>
         <w:rPr>
-          <w:rFonts w:asciiTheme="minorHAnsi" w:hAnsiTheme="minorHAnsi"/>
-        </w:rPr>
-      </w:pPr>
-    </w:p>
-    <w:p>
-      <w:pPr>
-        <w:jc w:val="both"/>
-        <w:rPr>
           <w:rFonts w:asciiTheme="minorHAnsi" w:hAnsiTheme="minorHAnsi" w:cs="Consolas"/>
-          <w:b/>
+          <w:i/>
+          <w:color w:val="000000" w:themeColor="text1"/>
+          <w:kern w:val="0"/>
+          <w:u w:val="single"/>
+          <w:lang w:val="en-US" w:bidi="ar-SA"/>
+        </w:rPr>
+      </w:pPr>
+      <w:r>
+        <w:tab/>
+      </w:r>
+      <w:r>
+        <w:rPr>
+          <w:rFonts w:asciiTheme="minorHAnsi" w:hAnsiTheme="minorHAnsi" w:cs="Consolas"/>
+          <w:i/>
           <w:color w:val="000000" w:themeColor="text1"/>
           <w:kern w:val="0"/>
           <w:lang w:val="en-US" w:bidi="ar-SA"/>
         </w:rPr>
-      </w:pPr>
-      <w:r>
-        <w:tab/>
+        <w:t xml:space="preserve"> </w:t>
       </w:r>
       <w:r>
         <w:rPr>
           <w:rFonts w:asciiTheme="minorHAnsi" w:hAnsiTheme="minorHAnsi" w:cs="Consolas"/>
-          <w:b/>
+          <w:i/>
           <w:color w:val="000000" w:themeColor="text1"/>
           <w:kern w:val="0"/>
           <w:lang w:val="en-US" w:bidi="ar-SA"/>
         </w:rPr>
-        <w:t xml:space="preserve">java -jar extractor [INPUT_FILE] [FORMAT_INPUT_FILE] [OUTPUT_FILE] </w:t>
-      </w:r>
-    </w:p>
-    <w:p>
-      <w:pPr>
-        <w:rPr>
-          <w:rFonts w:ascii="Consolas" w:hAnsi="Consolas" w:cs="Consolas"/>
-          <w:i/>
-          <w:color w:val="000000" w:themeColor="text1"/>
-          <w:kern w:val="0"/>
-          <w:sz w:val="20"/>
-          <w:szCs w:val="20"/>
-          <w:lang w:val="en-US" w:bidi="ar-SA"/>
-        </w:rPr>
-      </w:pPr>
+        <w:t>java -jar extractor [INPUT_FILE] [FORMAT_INPUT_FILE] [OUTPUT_FILE]</w:t>
+      </w:r>
+      <w:bookmarkStart w:id="41" w:name="_GoBack"/>
+      <w:bookmarkEnd w:id="41"/>
     </w:p>
     <w:p>
       <w:pPr>
@@ -6486,37 +6492,16 @@
     </w:p>
     <w:p>
       <w:pPr>
-        <w:ind w:firstLine="709"/>
+        <w:ind w:left="709"/>
         <w:jc w:val="both"/>
       </w:pPr>
       <w:r>
         <w:rPr>
           <w:rFonts w:asciiTheme="minorHAnsi" w:hAnsiTheme="minorHAnsi"/>
         </w:rPr>
-        <w:t xml:space="preserve">Si se quiere realizar la inserción en la base de datos, es necesario que el </w:t>
-      </w:r>
-      <w:r>
-        <w:rPr>
-          <w:rFonts w:asciiTheme="minorHAnsi" w:hAnsiTheme="minorHAnsi"/>
-        </w:rPr>
-        <w:t>usuario tenga una instancia de MongoDB</w:t>
-      </w:r>
-      <w:r>
-        <w:rPr>
-          <w:rFonts w:asciiTheme="minorHAnsi" w:hAnsiTheme="minorHAnsi"/>
-        </w:rPr>
-        <w:t xml:space="preserve"> activa en el momento del lanzamiento de la aplicación</w:t>
-      </w:r>
-      <w:r>
-        <w:rPr>
-          <w:rFonts w:asciiTheme="minorHAnsi" w:hAnsiTheme="minorHAnsi"/>
-        </w:rPr>
-        <w:t>.</w:t>
-      </w:r>
-      <w:bookmarkStart w:id="41" w:name="_GoBack"/>
-      <w:bookmarkEnd w:id="41"/>
+        <w:t>Si se quiere realizar la inserción en la base de datos, es necesario que el usuario tenga una instancia de mongodb activa en el momento del lanzamiento de la aplicación, además de la confirmación cuando el programa le pregunte si desea introducir los datos en la base de datos.</w:t>
+      </w:r>
     </w:p>
-    <w:p/>
     <w:sectPr>
       <w:footerReference w:type="default" r:id="rId12"/>
       <w:pgSz w:w="11906" w:h="16838"/>
@@ -8869,7 +8854,6 @@
     <w:uiPriority w:val="59"/>
     <w:rsid w:val="00E80CAE"/>
     <w:tblPr>
-      <w:tblInd w:w="0" w:type="dxa"/>
       <w:tblBorders>
         <w:top w:val="single" w:sz="4" w:space="0" w:color="auto"/>
         <w:left w:val="single" w:sz="4" w:space="0" w:color="auto"/>
@@ -8878,12 +8862,6 @@
         <w:insideH w:val="single" w:sz="4" w:space="0" w:color="auto"/>
         <w:insideV w:val="single" w:sz="4" w:space="0" w:color="auto"/>
       </w:tblBorders>
-      <w:tblCellMar>
-        <w:top w:w="0" w:type="dxa"/>
-        <w:left w:w="108" w:type="dxa"/>
-        <w:bottom w:w="0" w:type="dxa"/>
-        <w:right w:w="108" w:type="dxa"/>
-      </w:tblCellMar>
     </w:tblPr>
   </w:style>
   <w:style w:type="paragraph" w:styleId="Prrafodelista">
@@ -8908,7 +8886,6 @@
     <w:tblPr>
       <w:tblStyleRowBandSize w:val="1"/>
       <w:tblStyleColBandSize w:val="1"/>
-      <w:tblInd w:w="0" w:type="dxa"/>
       <w:tblBorders>
         <w:top w:val="single" w:sz="4" w:space="0" w:color="95B3D7" w:themeColor="accent1" w:themeTint="99"/>
         <w:left w:val="single" w:sz="4" w:space="0" w:color="95B3D7" w:themeColor="accent1" w:themeTint="99"/>
@@ -8917,12 +8894,6 @@
         <w:insideH w:val="single" w:sz="4" w:space="0" w:color="95B3D7" w:themeColor="accent1" w:themeTint="99"/>
         <w:insideV w:val="single" w:sz="4" w:space="0" w:color="95B3D7" w:themeColor="accent1" w:themeTint="99"/>
       </w:tblBorders>
-      <w:tblCellMar>
-        <w:top w:w="0" w:type="dxa"/>
-        <w:left w:w="108" w:type="dxa"/>
-        <w:bottom w:w="0" w:type="dxa"/>
-        <w:right w:w="108" w:type="dxa"/>
-      </w:tblCellMar>
     </w:tblPr>
     <w:tblStylePr w:type="firstRow">
       <w:rPr>
@@ -9183,8 +9154,10 @@
     <w:rsid w:val="001D0894"/>
     <w:rsid w:val="0030754D"/>
     <w:rsid w:val="0036398D"/>
+    <w:rsid w:val="00852F46"/>
     <w:rsid w:val="00872B9B"/>
     <w:rsid w:val="00AD4B5B"/>
+    <w:rsid w:val="00B700F6"/>
     <w:rsid w:val="00DB0635"/>
     <w:rsid w:val="00E40235"/>
     <w:rsid w:val="00F34F41"/>
@@ -9982,7 +9955,7 @@
 </file>
 
 <file path=customXml/itemProps2.xml><?xml version="1.0" encoding="utf-8"?>
-<ds:datastoreItem xmlns:ds="http://schemas.openxmlformats.org/officeDocument/2006/customXml" ds:itemID="{BAAED2FF-86F8-482A-AAF2-5D57D2B3586A}">
+<ds:datastoreItem xmlns:ds="http://schemas.openxmlformats.org/officeDocument/2006/customXml" ds:itemID="{6173CF53-965E-4A01-B7DE-71FA900AB84D}">
   <ds:schemaRefs>
     <ds:schemaRef ds:uri="http://schemas.openxmlformats.org/officeDocument/2006/bibliography"/>
   </ds:schemaRefs>

</xml_diff>